<commit_message>
funcion de llenado de dietas
</commit_message>
<xml_diff>
--- a/public/Acuerdo_.docx
+++ b/public/Acuerdo_.docx
@@ -55,7 +55,7 @@
           <w:szCs w:val="20"/>
           <w:spacing w:val="0"/>
         </w:rPr>
-        <w:t xml:space="preserve">Celebrada el dia 2017-11-10 Se encuentra el punto I: Descripcion 1 En el que consta el Acuerdo numero 1: que literalmente dice: </w:t>
+        <w:t xml:space="preserve">Celebrada el dia 2018-02-16 Se encuentra el punto V: Prueba por seed En el que consta el Acuerdo numero 5: que literalmente dice: </w:t>
       </w:r>
     </w:p>
     <w:p>
@@ -69,7 +69,7 @@
           <w:szCs w:val="20"/>
           <w:spacing w:val="0"/>
         </w:rPr>
-        <w:t xml:space="preserve">Punto I: Descripcion 1 numero 1 que literalmente dice: </w:t>
+        <w:t xml:space="preserve">Punto V: Prueba por seed numero 5 que literalmente dice: </w:t>
       </w:r>
     </w:p>
     <w:p>
@@ -85,7 +85,7 @@
           <w:bCs/>
           <w:spacing w:val="0"/>
         </w:rPr>
-        <w:t xml:space="preserve">Considerando que el ocho de julio de dos mil diesciete tomo el acuerdo numero etc etc etc</w:t>
+        <w:t xml:space="preserve">esta sera la quinta e ultimo de los acuerdos para ver que funcione el reporte de los acuerdos y matar dos pajaros de un tiro xxdxdxdxdxdx</w:t>
       </w:r>
     </w:p>
     <w:p>
@@ -99,7 +99,7 @@
           <w:szCs w:val="20"/>
           <w:spacing w:val="0"/>
         </w:rPr>
-        <w:t xml:space="preserve">La Junta Directiva con base en el Articulo 20 literales b) y s) del Reglamento interno de la Asamblea General Universitaria de la Universidad de El Salvador por38 Acuerda: </w:t>
+        <w:t xml:space="preserve">La Junta Directiva con base en el Articulo 20 literales b) y s) del Reglamento interno de la Asamblea General Universitaria de la Universidad de El Salvador por12 Acuerda: </w:t>
       </w:r>
     </w:p>
     <w:p>
@@ -115,7 +115,7 @@
           <w:bCs/>
           <w:spacing w:val="0"/>
         </w:rPr>
-        <w:t xml:space="preserve">Considerando que el ocho de julio de dos mil diesciete tomo el acuerdo numero etc etc etc</w:t>
+        <w:t xml:space="preserve">esta sera la quinta e ultimo de los acuerdos para ver que funcione el reporte de los acuerdos y matar dos pajaros de un tiro xxdxdxdxdxdx</w:t>
       </w:r>
     </w:p>
     <w:p>

</xml_diff>